<commit_message>
validateUsername,validateEmail,testcases added,created test folder, backend
</commit_message>
<xml_diff>
--- a/Testing_Doc/TestPlan.docx
+++ b/Testing_Doc/TestPlan.docx
@@ -643,6 +643,229 @@
     <w:p>
       <w:pPr>
         <w:rPr>
+          <w:rFonts w:cs="Arial"/>
+          <w:sz w:val="28"/>
+          <w:szCs w:val="28"/>
+        </w:rPr>
+      </w:pPr>
+      <w:r>
+        <w:rPr>
+          <w:rFonts w:cs="Arial"/>
+          <w:sz w:val="28"/>
+          <w:szCs w:val="28"/>
+        </w:rPr>
+        <w:t xml:space="preserve">              </w:t>
+      </w:r>
+      <w:r>
+        <w:rPr>
+          <w:rFonts w:cs="Arial"/>
+          <w:sz w:val="28"/>
+          <w:szCs w:val="28"/>
+        </w:rPr>
+        <w:t>-</w:t>
+      </w:r>
+      <w:r>
+        <w:rPr>
+          <w:rFonts w:cs="Arial"/>
+          <w:sz w:val="28"/>
+          <w:szCs w:val="28"/>
+        </w:rPr>
+        <w:t xml:space="preserve"> Password validation: Check if user gives a valid </w:t>
+      </w:r>
+      <w:r>
+        <w:rPr>
+          <w:rFonts w:cs="Arial"/>
+          <w:sz w:val="28"/>
+          <w:szCs w:val="28"/>
+        </w:rPr>
+        <w:t>passwd.</w:t>
+      </w:r>
+    </w:p>
+    <w:p>
+      <w:pPr>
+        <w:rPr>
+          <w:rFonts w:cs="Arial"/>
+          <w:sz w:val="28"/>
+          <w:szCs w:val="28"/>
+        </w:rPr>
+      </w:pPr>
+      <w:r>
+        <w:rPr>
+          <w:rFonts w:cs="Arial"/>
+          <w:sz w:val="28"/>
+          <w:szCs w:val="28"/>
+        </w:rPr>
+        <w:t xml:space="preserve">                  The valid password should contain at least 8 characters with  </w:t>
+      </w:r>
+    </w:p>
+    <w:p>
+      <w:pPr>
+        <w:rPr>
+          <w:rFonts w:cs="Arial"/>
+          <w:sz w:val="28"/>
+          <w:szCs w:val="28"/>
+        </w:rPr>
+      </w:pPr>
+      <w:r>
+        <w:rPr>
+          <w:rFonts w:cs="Arial"/>
+          <w:sz w:val="28"/>
+          <w:szCs w:val="28"/>
+        </w:rPr>
+        <w:t xml:space="preserve">                   numbers and letters…</w:t>
+      </w:r>
+    </w:p>
+    <w:p>
+      <w:pPr>
+        <w:rPr>
+          <w:rFonts w:cs="Arial"/>
+          <w:sz w:val="28"/>
+          <w:szCs w:val="28"/>
+        </w:rPr>
+      </w:pPr>
+      <w:r>
+        <w:rPr>
+          <w:rFonts w:cs="Arial"/>
+          <w:sz w:val="28"/>
+          <w:szCs w:val="28"/>
+        </w:rPr>
+        <w:t xml:space="preserve">              </w:t>
+      </w:r>
+      <w:r>
+        <w:rPr>
+          <w:rFonts w:cs="Arial"/>
+          <w:sz w:val="28"/>
+          <w:szCs w:val="28"/>
+        </w:rPr>
+        <w:t>-</w:t>
+      </w:r>
+      <w:r>
+        <w:rPr>
+          <w:rFonts w:cs="Arial"/>
+          <w:sz w:val="28"/>
+          <w:szCs w:val="28"/>
+        </w:rPr>
+        <w:t xml:space="preserve"> Email validation: Check if user gives a valid email. The </w:t>
+      </w:r>
+    </w:p>
+    <w:p>
+      <w:pPr>
+        <w:rPr>
+          <w:rFonts w:cs="Arial"/>
+          <w:sz w:val="28"/>
+          <w:szCs w:val="28"/>
+        </w:rPr>
+      </w:pPr>
+      <w:r>
+        <w:rPr>
+          <w:rFonts w:cs="Arial"/>
+          <w:sz w:val="28"/>
+          <w:szCs w:val="28"/>
+        </w:rPr>
+        <w:t xml:space="preserve">                   valid email should contain letters, numbers and @ symbol…</w:t>
+      </w:r>
+    </w:p>
+    <w:p>
+      <w:pPr>
+        <w:rPr>
+          <w:rFonts w:cs="Arial"/>
+          <w:sz w:val="28"/>
+          <w:szCs w:val="28"/>
+        </w:rPr>
+      </w:pPr>
+      <w:r>
+        <w:rPr>
+          <w:rFonts w:cs="Arial"/>
+          <w:sz w:val="28"/>
+          <w:szCs w:val="28"/>
+        </w:rPr>
+        <w:t xml:space="preserve">            </w:t>
+      </w:r>
+      <w:r>
+        <w:rPr>
+          <w:rFonts w:cs="Arial"/>
+          <w:sz w:val="28"/>
+          <w:szCs w:val="28"/>
+        </w:rPr>
+        <w:t xml:space="preserve">  -</w:t>
+      </w:r>
+      <w:r>
+        <w:rPr>
+          <w:rFonts w:cs="Arial"/>
+          <w:sz w:val="28"/>
+          <w:szCs w:val="28"/>
+        </w:rPr>
+        <w:t xml:space="preserve"> Username validation: Check if user give a valid</w:t>
+      </w:r>
+      <w:r>
+        <w:rPr>
+          <w:rFonts w:cs="Arial"/>
+          <w:sz w:val="28"/>
+          <w:szCs w:val="28"/>
+        </w:rPr>
+        <w:t xml:space="preserve"> </w:t>
+      </w:r>
+      <w:r>
+        <w:rPr>
+          <w:rFonts w:cs="Arial"/>
+          <w:sz w:val="28"/>
+          <w:szCs w:val="28"/>
+        </w:rPr>
+        <w:t>username</w:t>
+      </w:r>
+      <w:r>
+        <w:rPr>
+          <w:rFonts w:cs="Arial"/>
+          <w:sz w:val="28"/>
+          <w:szCs w:val="28"/>
+        </w:rPr>
+        <w:t>.</w:t>
+      </w:r>
+    </w:p>
+    <w:p>
+      <w:pPr>
+        <w:rPr>
+          <w:rFonts w:cs="Arial"/>
+          <w:sz w:val="28"/>
+          <w:szCs w:val="28"/>
+        </w:rPr>
+      </w:pPr>
+      <w:r>
+        <w:rPr>
+          <w:rFonts w:cs="Arial"/>
+          <w:sz w:val="28"/>
+          <w:szCs w:val="28"/>
+        </w:rPr>
+        <w:t xml:space="preserve">                    The </w:t>
+      </w:r>
+      <w:r>
+        <w:rPr>
+          <w:rFonts w:cs="Arial"/>
+          <w:sz w:val="28"/>
+          <w:szCs w:val="28"/>
+        </w:rPr>
+        <w:t>username</w:t>
+      </w:r>
+      <w:r>
+        <w:rPr>
+          <w:rFonts w:cs="Arial"/>
+          <w:sz w:val="28"/>
+          <w:szCs w:val="28"/>
+        </w:rPr>
+        <w:t xml:space="preserve"> should be </w:t>
+      </w:r>
+      <w:r>
+        <w:rPr>
+          <w:rFonts w:cs="Arial"/>
+          <w:sz w:val="28"/>
+          <w:szCs w:val="28"/>
+        </w:rPr>
+        <w:t xml:space="preserve">alphanumeric and contain 5-12 </w:t>
+      </w:r>
+    </w:p>
+    <w:p>
+      <w:pPr>
+        <w:rPr>
           <w:rFonts w:ascii="Barlow" w:eastAsia="Times New Roman" w:hAnsi="Barlow" w:cs="Times New Roman"/>
           <w:color w:val="41484E"/>
           <w:szCs w:val="24"/>
@@ -655,8 +878,19 @@
           <w:sz w:val="28"/>
           <w:szCs w:val="28"/>
         </w:rPr>
-        <w:t xml:space="preserve">                -  </w:t>
-      </w:r>
+        <w:lastRenderedPageBreak/>
+        <w:t xml:space="preserve">                 characters.</w:t>
+      </w:r>
+    </w:p>
+    <w:p>
+      <w:pPr>
+        <w:spacing w:line="480" w:lineRule="auto"/>
+        <w:rPr>
+          <w:rFonts w:cs="Arial"/>
+          <w:sz w:val="28"/>
+          <w:szCs w:val="28"/>
+        </w:rPr>
+      </w:pPr>
       <w:r>
         <w:rPr>
           <w:rFonts w:ascii="Barlow" w:eastAsia="Times New Roman" w:hAnsi="Barlow" w:cs="Times New Roman"/>
@@ -664,16 +898,33 @@
           <w:szCs w:val="24"/>
           <w:lang w:eastAsia="en-GB"/>
         </w:rPr>
-        <w:t>Register</w:t>
-      </w:r>
-      <w:r>
+        <w:t xml:space="preserve">                 </w:t>
+      </w:r>
+      <w:r>
+        <w:rPr>
+          <w:rFonts w:cs="Arial"/>
+          <w:sz w:val="28"/>
+          <w:szCs w:val="28"/>
+        </w:rPr>
+        <w:t xml:space="preserve">2.2.   Security </w:t>
+      </w:r>
+    </w:p>
+    <w:p>
+      <w:pPr>
         <w:rPr>
           <w:rFonts w:ascii="Barlow" w:eastAsia="Times New Roman" w:hAnsi="Barlow" w:cs="Times New Roman"/>
           <w:color w:val="41484E"/>
           <w:szCs w:val="24"/>
           <w:lang w:eastAsia="en-GB"/>
         </w:rPr>
-        <w:t xml:space="preserve">: Check the </w:t>
+      </w:pPr>
+      <w:r>
+        <w:rPr>
+          <w:rFonts w:cs="Arial"/>
+          <w:sz w:val="28"/>
+          <w:szCs w:val="28"/>
+        </w:rPr>
+        <w:t xml:space="preserve">                -  </w:t>
       </w:r>
       <w:r>
         <w:rPr>
@@ -682,7 +933,7 @@
           <w:szCs w:val="24"/>
           <w:lang w:eastAsia="en-GB"/>
         </w:rPr>
-        <w:t xml:space="preserve">registration </w:t>
+        <w:t xml:space="preserve"> Check </w:t>
       </w:r>
       <w:r>
         <w:rPr>
@@ -691,8 +942,9 @@
           <w:szCs w:val="24"/>
           <w:lang w:eastAsia="en-GB"/>
         </w:rPr>
-        <w:t xml:space="preserve">functionality </w:t>
-      </w:r>
+        <w:t xml:space="preserve">that password is hashed, </w:t>
+      </w:r>
+      <w:proofErr w:type="spellStart"/>
       <w:r>
         <w:rPr>
           <w:rFonts w:ascii="Barlow" w:eastAsia="Times New Roman" w:hAnsi="Barlow" w:cs="Times New Roman"/>
@@ -700,242 +952,35 @@
           <w:szCs w:val="24"/>
           <w:lang w:eastAsia="en-GB"/>
         </w:rPr>
-        <w:t xml:space="preserve">with valid username and </w:t>
-      </w:r>
-    </w:p>
-    <w:p>
-      <w:pPr>
+        <w:t>jsonwebtoken</w:t>
+      </w:r>
+      <w:proofErr w:type="spellEnd"/>
+      <w:r>
         <w:rPr>
           <w:rFonts w:ascii="Barlow" w:eastAsia="Times New Roman" w:hAnsi="Barlow" w:cs="Times New Roman"/>
           <w:color w:val="41484E"/>
           <w:szCs w:val="24"/>
           <w:lang w:eastAsia="en-GB"/>
         </w:rPr>
-      </w:pPr>
-      <w:r>
+        <w:t xml:space="preserve">  work properly.</w:t>
+      </w:r>
+    </w:p>
+    <w:p>
+      <w:pPr>
+        <w:spacing w:line="480" w:lineRule="auto"/>
         <w:rPr>
           <w:rFonts w:ascii="Barlow" w:eastAsia="Times New Roman" w:hAnsi="Barlow" w:cs="Times New Roman"/>
           <w:color w:val="41484E"/>
           <w:szCs w:val="24"/>
           <w:lang w:eastAsia="en-GB"/>
         </w:rPr>
-        <w:t xml:space="preserve">                              password. </w:t>
-      </w:r>
-    </w:p>
-    <w:p>
-      <w:pPr>
+      </w:pPr>
+      <w:r>
         <w:rPr>
           <w:rFonts w:cs="Arial"/>
           <w:sz w:val="28"/>
           <w:szCs w:val="28"/>
         </w:rPr>
-      </w:pPr>
-      <w:r>
-        <w:rPr>
-          <w:rFonts w:ascii="Barlow" w:eastAsia="Times New Roman" w:hAnsi="Barlow" w:cs="Times New Roman"/>
-          <w:color w:val="41484E"/>
-          <w:szCs w:val="24"/>
-          <w:lang w:eastAsia="en-GB"/>
-        </w:rPr>
-        <w:t xml:space="preserve">                         </w:t>
-      </w:r>
-      <w:r>
-        <w:rPr>
-          <w:rFonts w:cs="Arial"/>
-          <w:sz w:val="28"/>
-          <w:szCs w:val="28"/>
-        </w:rPr>
-        <w:t xml:space="preserve">-  </w:t>
-      </w:r>
-      <w:r>
-        <w:rPr>
-          <w:rFonts w:ascii="Barlow" w:eastAsia="Times New Roman" w:hAnsi="Barlow" w:cs="Times New Roman"/>
-          <w:color w:val="41484E"/>
-          <w:szCs w:val="24"/>
-          <w:lang w:eastAsia="en-GB"/>
-        </w:rPr>
-        <w:t xml:space="preserve">Login: Check the login </w:t>
-      </w:r>
-      <w:r>
-        <w:rPr>
-          <w:rFonts w:ascii="Barlow" w:eastAsia="Times New Roman" w:hAnsi="Barlow" w:cs="Times New Roman"/>
-          <w:color w:val="41484E"/>
-          <w:szCs w:val="24"/>
-          <w:lang w:eastAsia="en-GB"/>
-        </w:rPr>
-        <w:t>functionality with valid/invalid credentials</w:t>
-      </w:r>
-      <w:r>
-        <w:rPr>
-          <w:rFonts w:cs="Arial"/>
-          <w:sz w:val="28"/>
-          <w:szCs w:val="28"/>
-        </w:rPr>
-        <w:t xml:space="preserve"> </w:t>
-      </w:r>
-    </w:p>
-    <w:p>
-      <w:pPr>
-        <w:spacing w:line="480" w:lineRule="auto"/>
-        <w:rPr>
-          <w:rFonts w:ascii="Barlow" w:eastAsia="Times New Roman" w:hAnsi="Barlow" w:cs="Times New Roman"/>
-          <w:color w:val="41484E"/>
-          <w:szCs w:val="24"/>
-          <w:lang w:eastAsia="en-GB"/>
-        </w:rPr>
-      </w:pPr>
-      <w:r>
-        <w:rPr>
-          <w:rFonts w:cs="Arial"/>
-          <w:sz w:val="28"/>
-          <w:szCs w:val="28"/>
-        </w:rPr>
-        <w:t xml:space="preserve">                -  </w:t>
-      </w:r>
-      <w:r>
-        <w:rPr>
-          <w:rFonts w:ascii="Barlow" w:eastAsia="Times New Roman" w:hAnsi="Barlow" w:cs="Times New Roman"/>
-          <w:color w:val="41484E"/>
-          <w:szCs w:val="24"/>
-          <w:lang w:eastAsia="en-GB"/>
-        </w:rPr>
-        <w:t>Data</w:t>
-      </w:r>
-      <w:r>
-        <w:rPr>
-          <w:rFonts w:ascii="Barlow" w:eastAsia="Times New Roman" w:hAnsi="Barlow" w:cs="Times New Roman"/>
-          <w:color w:val="41484E"/>
-          <w:szCs w:val="24"/>
-          <w:lang w:eastAsia="en-GB"/>
-        </w:rPr>
-        <w:t>: Check</w:t>
-      </w:r>
-      <w:r>
-        <w:rPr>
-          <w:rFonts w:ascii="Barlow" w:eastAsia="Times New Roman" w:hAnsi="Barlow" w:cs="Times New Roman"/>
-          <w:color w:val="41484E"/>
-          <w:szCs w:val="24"/>
-          <w:lang w:eastAsia="en-GB"/>
-        </w:rPr>
-        <w:t xml:space="preserve"> the username &amp; password field for data validation.</w:t>
-      </w:r>
-    </w:p>
-    <w:p>
-      <w:pPr>
-        <w:spacing w:line="480" w:lineRule="auto"/>
-        <w:rPr>
-          <w:rFonts w:cs="Arial"/>
-          <w:sz w:val="28"/>
-          <w:szCs w:val="28"/>
-        </w:rPr>
-      </w:pPr>
-      <w:r>
-        <w:rPr>
-          <w:rFonts w:ascii="Barlow" w:eastAsia="Times New Roman" w:hAnsi="Barlow" w:cs="Times New Roman"/>
-          <w:color w:val="41484E"/>
-          <w:szCs w:val="24"/>
-          <w:lang w:eastAsia="en-GB"/>
-        </w:rPr>
-        <w:t xml:space="preserve">                 </w:t>
-      </w:r>
-      <w:r>
-        <w:rPr>
-          <w:rFonts w:cs="Arial"/>
-          <w:sz w:val="28"/>
-          <w:szCs w:val="28"/>
-        </w:rPr>
-        <w:t xml:space="preserve">2.2.   </w:t>
-      </w:r>
-      <w:r>
-        <w:rPr>
-          <w:rFonts w:cs="Arial"/>
-          <w:sz w:val="28"/>
-          <w:szCs w:val="28"/>
-        </w:rPr>
-        <w:t xml:space="preserve">Security </w:t>
-      </w:r>
-    </w:p>
-    <w:p>
-      <w:pPr>
-        <w:rPr>
-          <w:rFonts w:ascii="Barlow" w:eastAsia="Times New Roman" w:hAnsi="Barlow" w:cs="Times New Roman"/>
-          <w:color w:val="41484E"/>
-          <w:szCs w:val="24"/>
-          <w:lang w:eastAsia="en-GB"/>
-        </w:rPr>
-      </w:pPr>
-      <w:r>
-        <w:rPr>
-          <w:rFonts w:cs="Arial"/>
-          <w:sz w:val="28"/>
-          <w:szCs w:val="28"/>
-        </w:rPr>
-        <w:t xml:space="preserve">             </w:t>
-      </w:r>
-      <w:r>
-        <w:rPr>
-          <w:rFonts w:cs="Arial"/>
-          <w:sz w:val="28"/>
-          <w:szCs w:val="28"/>
-        </w:rPr>
-        <w:t xml:space="preserve">   -  </w:t>
-      </w:r>
-      <w:r>
-        <w:rPr>
-          <w:rFonts w:ascii="Barlow" w:eastAsia="Times New Roman" w:hAnsi="Barlow" w:cs="Times New Roman"/>
-          <w:color w:val="41484E"/>
-          <w:szCs w:val="24"/>
-          <w:lang w:eastAsia="en-GB"/>
-        </w:rPr>
-        <w:t xml:space="preserve"> Check </w:t>
-      </w:r>
-      <w:r>
-        <w:rPr>
-          <w:rFonts w:ascii="Barlow" w:eastAsia="Times New Roman" w:hAnsi="Barlow" w:cs="Times New Roman"/>
-          <w:color w:val="41484E"/>
-          <w:szCs w:val="24"/>
-          <w:lang w:eastAsia="en-GB"/>
-        </w:rPr>
-        <w:t xml:space="preserve">that password is hashed, </w:t>
-      </w:r>
-      <w:proofErr w:type="spellStart"/>
-      <w:r>
-        <w:rPr>
-          <w:rFonts w:ascii="Barlow" w:eastAsia="Times New Roman" w:hAnsi="Barlow" w:cs="Times New Roman"/>
-          <w:color w:val="41484E"/>
-          <w:szCs w:val="24"/>
-          <w:lang w:eastAsia="en-GB"/>
-        </w:rPr>
-        <w:t>jsonwebtoken</w:t>
-      </w:r>
-      <w:proofErr w:type="spellEnd"/>
-      <w:r>
-        <w:rPr>
-          <w:rFonts w:ascii="Barlow" w:eastAsia="Times New Roman" w:hAnsi="Barlow" w:cs="Times New Roman"/>
-          <w:color w:val="41484E"/>
-          <w:szCs w:val="24"/>
-          <w:lang w:eastAsia="en-GB"/>
-        </w:rPr>
-        <w:t xml:space="preserve">  work properly.</w:t>
-      </w:r>
-    </w:p>
-    <w:p>
-      <w:pPr>
-        <w:spacing w:line="480" w:lineRule="auto"/>
-        <w:rPr>
-          <w:rFonts w:ascii="Barlow" w:eastAsia="Times New Roman" w:hAnsi="Barlow" w:cs="Times New Roman"/>
-          <w:color w:val="41484E"/>
-          <w:szCs w:val="24"/>
-          <w:lang w:eastAsia="en-GB"/>
-        </w:rPr>
-      </w:pPr>
-      <w:r>
-        <w:rPr>
-          <w:rFonts w:cs="Arial"/>
-          <w:sz w:val="28"/>
-          <w:szCs w:val="28"/>
-        </w:rPr>
-        <w:lastRenderedPageBreak/>
         <w:t xml:space="preserve">               </w:t>
       </w:r>
     </w:p>

</xml_diff>

<commit_message>
test case 7 added
</commit_message>
<xml_diff>
--- a/Testing_Doc/TestPlan.docx
+++ b/Testing_Doc/TestPlan.docx
@@ -488,17 +488,294 @@
           <w:szCs w:val="24"/>
           <w:lang w:eastAsia="en-GB"/>
         </w:rPr>
-        <w:t>Login and Register page: Ch</w:t>
-      </w:r>
-      <w:r>
+        <w:t xml:space="preserve">Responsiveness: </w:t>
+      </w:r>
+      <w:r>
+        <w:rPr>
+          <w:rFonts w:ascii="Times" w:hAnsi="Times"/>
+          <w:color w:val="000000"/>
+          <w:sz w:val="27"/>
+          <w:szCs w:val="27"/>
+        </w:rPr>
+        <w:t>The UI should scale if the browser window is resized. Text and visualizations must be readable. Smallest supported window size is 600px horizontal</w:t>
+      </w:r>
+      <w:r>
+        <w:rPr>
+          <w:rFonts w:ascii="Times" w:hAnsi="Times"/>
+          <w:color w:val="000000"/>
+          <w:sz w:val="27"/>
+          <w:szCs w:val="27"/>
+        </w:rPr>
+        <w:t>.</w:t>
+      </w:r>
+    </w:p>
+    <w:p>
+      <w:pPr>
+        <w:rPr>
+          <w:rFonts w:cs="Arial"/>
+          <w:sz w:val="28"/>
+          <w:szCs w:val="28"/>
+        </w:rPr>
+      </w:pPr>
+      <w:r>
+        <w:rPr>
+          <w:rFonts w:cs="Arial"/>
+          <w:sz w:val="28"/>
+          <w:szCs w:val="28"/>
+        </w:rPr>
+        <w:t xml:space="preserve">           2.2.   Functionality</w:t>
+      </w:r>
+    </w:p>
+    <w:p>
+      <w:pPr>
+        <w:rPr>
+          <w:rFonts w:cs="Arial"/>
+          <w:sz w:val="28"/>
+          <w:szCs w:val="28"/>
+        </w:rPr>
+      </w:pPr>
+      <w:r>
+        <w:rPr>
+          <w:rFonts w:cs="Arial"/>
+          <w:sz w:val="28"/>
+          <w:szCs w:val="28"/>
+        </w:rPr>
+        <w:t xml:space="preserve">              </w:t>
+      </w:r>
+      <w:r>
+        <w:rPr>
+          <w:rFonts w:cs="Arial"/>
+          <w:sz w:val="28"/>
+          <w:szCs w:val="28"/>
+        </w:rPr>
+        <w:t>-</w:t>
+      </w:r>
+      <w:r>
+        <w:rPr>
+          <w:rFonts w:cs="Arial"/>
+          <w:sz w:val="28"/>
+          <w:szCs w:val="28"/>
+        </w:rPr>
+        <w:t xml:space="preserve"> Password validation: Check if user gives a valid </w:t>
+      </w:r>
+      <w:r>
+        <w:rPr>
+          <w:rFonts w:cs="Arial"/>
+          <w:sz w:val="28"/>
+          <w:szCs w:val="28"/>
+        </w:rPr>
+        <w:t>passwd.</w:t>
+      </w:r>
+    </w:p>
+    <w:p>
+      <w:pPr>
+        <w:rPr>
+          <w:rFonts w:cs="Arial"/>
+          <w:sz w:val="28"/>
+          <w:szCs w:val="28"/>
+        </w:rPr>
+      </w:pPr>
+      <w:r>
+        <w:rPr>
+          <w:rFonts w:cs="Arial"/>
+          <w:sz w:val="28"/>
+          <w:szCs w:val="28"/>
+        </w:rPr>
+        <w:t xml:space="preserve">                  The valid password should contain at least 8 characters with  </w:t>
+      </w:r>
+    </w:p>
+    <w:p>
+      <w:pPr>
+        <w:rPr>
+          <w:rFonts w:cs="Arial"/>
+          <w:sz w:val="28"/>
+          <w:szCs w:val="28"/>
+        </w:rPr>
+      </w:pPr>
+      <w:r>
+        <w:rPr>
+          <w:rFonts w:cs="Arial"/>
+          <w:sz w:val="28"/>
+          <w:szCs w:val="28"/>
+        </w:rPr>
+        <w:t xml:space="preserve">                   numbers and letters…</w:t>
+      </w:r>
+    </w:p>
+    <w:p>
+      <w:pPr>
+        <w:rPr>
+          <w:rFonts w:cs="Arial"/>
+          <w:sz w:val="28"/>
+          <w:szCs w:val="28"/>
+        </w:rPr>
+      </w:pPr>
+      <w:r>
+        <w:rPr>
+          <w:rFonts w:cs="Arial"/>
+          <w:sz w:val="28"/>
+          <w:szCs w:val="28"/>
+        </w:rPr>
+        <w:t xml:space="preserve">              </w:t>
+      </w:r>
+      <w:r>
+        <w:rPr>
+          <w:rFonts w:cs="Arial"/>
+          <w:sz w:val="28"/>
+          <w:szCs w:val="28"/>
+        </w:rPr>
+        <w:t>-</w:t>
+      </w:r>
+      <w:r>
+        <w:rPr>
+          <w:rFonts w:cs="Arial"/>
+          <w:sz w:val="28"/>
+          <w:szCs w:val="28"/>
+        </w:rPr>
+        <w:t xml:space="preserve"> Email validation: Check if user gives a valid email. The </w:t>
+      </w:r>
+    </w:p>
+    <w:p>
+      <w:pPr>
+        <w:rPr>
+          <w:rFonts w:cs="Arial"/>
+          <w:sz w:val="28"/>
+          <w:szCs w:val="28"/>
+        </w:rPr>
+      </w:pPr>
+      <w:r>
+        <w:rPr>
+          <w:rFonts w:cs="Arial"/>
+          <w:sz w:val="28"/>
+          <w:szCs w:val="28"/>
+        </w:rPr>
+        <w:t xml:space="preserve">                   valid email should contain letters, numbers and @ symbol…</w:t>
+      </w:r>
+    </w:p>
+    <w:p>
+      <w:pPr>
+        <w:rPr>
+          <w:rFonts w:cs="Arial"/>
+          <w:sz w:val="28"/>
+          <w:szCs w:val="28"/>
+        </w:rPr>
+      </w:pPr>
+      <w:r>
+        <w:rPr>
+          <w:rFonts w:cs="Arial"/>
+          <w:sz w:val="28"/>
+          <w:szCs w:val="28"/>
+        </w:rPr>
+        <w:t xml:space="preserve">            </w:t>
+      </w:r>
+      <w:r>
+        <w:rPr>
+          <w:rFonts w:cs="Arial"/>
+          <w:sz w:val="28"/>
+          <w:szCs w:val="28"/>
+        </w:rPr>
+        <w:t xml:space="preserve">  -</w:t>
+      </w:r>
+      <w:r>
+        <w:rPr>
+          <w:rFonts w:cs="Arial"/>
+          <w:sz w:val="28"/>
+          <w:szCs w:val="28"/>
+        </w:rPr>
+        <w:t xml:space="preserve"> Username validation: Check if user give a valid</w:t>
+      </w:r>
+      <w:r>
+        <w:rPr>
+          <w:rFonts w:cs="Arial"/>
+          <w:sz w:val="28"/>
+          <w:szCs w:val="28"/>
+        </w:rPr>
+        <w:t xml:space="preserve"> </w:t>
+      </w:r>
+      <w:r>
+        <w:rPr>
+          <w:rFonts w:cs="Arial"/>
+          <w:sz w:val="28"/>
+          <w:szCs w:val="28"/>
+        </w:rPr>
+        <w:t>username</w:t>
+      </w:r>
+      <w:r>
+        <w:rPr>
+          <w:rFonts w:cs="Arial"/>
+          <w:sz w:val="28"/>
+          <w:szCs w:val="28"/>
+        </w:rPr>
+        <w:t>.</w:t>
+      </w:r>
+    </w:p>
+    <w:p>
+      <w:pPr>
+        <w:rPr>
+          <w:rFonts w:cs="Arial"/>
+          <w:sz w:val="28"/>
+          <w:szCs w:val="28"/>
+        </w:rPr>
+      </w:pPr>
+      <w:r>
+        <w:rPr>
+          <w:rFonts w:cs="Arial"/>
+          <w:sz w:val="28"/>
+          <w:szCs w:val="28"/>
+        </w:rPr>
+        <w:t xml:space="preserve">                    The </w:t>
+      </w:r>
+      <w:r>
+        <w:rPr>
+          <w:rFonts w:cs="Arial"/>
+          <w:sz w:val="28"/>
+          <w:szCs w:val="28"/>
+        </w:rPr>
+        <w:t>username</w:t>
+      </w:r>
+      <w:r>
+        <w:rPr>
+          <w:rFonts w:cs="Arial"/>
+          <w:sz w:val="28"/>
+          <w:szCs w:val="28"/>
+        </w:rPr>
+        <w:t xml:space="preserve"> should be </w:t>
+      </w:r>
+      <w:r>
+        <w:rPr>
+          <w:rFonts w:cs="Arial"/>
+          <w:sz w:val="28"/>
+          <w:szCs w:val="28"/>
+        </w:rPr>
+        <w:t xml:space="preserve">alphanumeric and contain 5-12 </w:t>
+      </w:r>
+    </w:p>
+    <w:p>
+      <w:pPr>
         <w:rPr>
           <w:rFonts w:ascii="Barlow" w:eastAsia="Times New Roman" w:hAnsi="Barlow" w:cs="Times New Roman"/>
           <w:color w:val="41484E"/>
           <w:szCs w:val="24"/>
           <w:lang w:eastAsia="en-GB"/>
         </w:rPr>
-        <w:t xml:space="preserve">eck </w:t>
-      </w:r>
+      </w:pPr>
+      <w:r>
+        <w:rPr>
+          <w:rFonts w:cs="Arial"/>
+          <w:sz w:val="28"/>
+          <w:szCs w:val="28"/>
+        </w:rPr>
+        <w:t xml:space="preserve">                 characters.</w:t>
+      </w:r>
+    </w:p>
+    <w:p>
+      <w:pPr>
+        <w:spacing w:line="480" w:lineRule="auto"/>
+        <w:rPr>
+          <w:rFonts w:cs="Arial"/>
+          <w:sz w:val="28"/>
+          <w:szCs w:val="28"/>
+        </w:rPr>
+      </w:pPr>
       <w:r>
         <w:rPr>
           <w:rFonts w:ascii="Barlow" w:eastAsia="Times New Roman" w:hAnsi="Barlow" w:cs="Times New Roman"/>
@@ -506,16 +783,50 @@
           <w:szCs w:val="24"/>
           <w:lang w:eastAsia="en-GB"/>
         </w:rPr>
-        <w:t xml:space="preserve">that </w:t>
-      </w:r>
-      <w:r>
+        <w:t xml:space="preserve">                 </w:t>
+      </w:r>
+      <w:r>
+        <w:rPr>
+          <w:rFonts w:cs="Arial"/>
+          <w:sz w:val="28"/>
+          <w:szCs w:val="28"/>
+        </w:rPr>
+        <w:t>2.</w:t>
+      </w:r>
+      <w:r>
+        <w:rPr>
+          <w:rFonts w:cs="Arial"/>
+          <w:sz w:val="28"/>
+          <w:szCs w:val="28"/>
+        </w:rPr>
+        <w:t>3</w:t>
+      </w:r>
+      <w:r>
+        <w:rPr>
+          <w:rFonts w:cs="Arial"/>
+          <w:sz w:val="28"/>
+          <w:szCs w:val="28"/>
+        </w:rPr>
+        <w:t xml:space="preserve">.  Security </w:t>
+      </w:r>
+    </w:p>
+    <w:p>
+      <w:pPr>
         <w:rPr>
           <w:rFonts w:ascii="Barlow" w:eastAsia="Times New Roman" w:hAnsi="Barlow" w:cs="Times New Roman"/>
           <w:color w:val="41484E"/>
           <w:szCs w:val="24"/>
           <w:lang w:eastAsia="en-GB"/>
         </w:rPr>
-        <w:t xml:space="preserve">the curser is focus </w:t>
+      </w:pPr>
+      <w:r>
+        <w:rPr>
+          <w:rFonts w:cs="Arial"/>
+          <w:sz w:val="28"/>
+          <w:szCs w:val="28"/>
+        </w:rPr>
+        <w:lastRenderedPageBreak/>
+        <w:t xml:space="preserve">                -  </w:t>
       </w:r>
       <w:r>
         <w:rPr>
@@ -524,7 +835,7 @@
           <w:szCs w:val="24"/>
           <w:lang w:eastAsia="en-GB"/>
         </w:rPr>
-        <w:t>on</w:t>
+        <w:t xml:space="preserve"> Check </w:t>
       </w:r>
       <w:r>
         <w:rPr>
@@ -533,7 +844,7 @@
           <w:szCs w:val="24"/>
           <w:lang w:eastAsia="en-GB"/>
         </w:rPr>
-        <w:t xml:space="preserve"> the username</w:t>
+        <w:t xml:space="preserve">that </w:t>
       </w:r>
       <w:r>
         <w:rPr>
@@ -542,7 +853,7 @@
           <w:szCs w:val="24"/>
           <w:lang w:eastAsia="en-GB"/>
         </w:rPr>
-        <w:t xml:space="preserve">, email and password </w:t>
+        <w:t xml:space="preserve">created </w:t>
       </w:r>
       <w:r>
         <w:rPr>
@@ -551,22 +862,8 @@
           <w:szCs w:val="24"/>
           <w:lang w:eastAsia="en-GB"/>
         </w:rPr>
-        <w:t>field.</w:t>
-      </w:r>
-    </w:p>
-    <w:p>
-      <w:pPr>
-        <w:pStyle w:val="ListParagraph"/>
-        <w:numPr>
-          <w:ilvl w:val="0"/>
-          <w:numId w:val="13"/>
-        </w:numPr>
-        <w:rPr>
-          <w:rFonts w:cs="Arial"/>
-          <w:sz w:val="28"/>
-          <w:szCs w:val="28"/>
-        </w:rPr>
-      </w:pPr>
+        <w:t xml:space="preserve">password is hashed, </w:t>
+      </w:r>
       <w:r>
         <w:rPr>
           <w:rFonts w:ascii="Barlow" w:eastAsia="Times New Roman" w:hAnsi="Barlow" w:cs="Times New Roman"/>
@@ -574,44 +871,17 @@
           <w:szCs w:val="24"/>
           <w:lang w:eastAsia="en-GB"/>
         </w:rPr>
-        <w:t>Responsiveness: Check the responsiveness of pages in multiple sizes of computer monitors</w:t>
-      </w:r>
-    </w:p>
-    <w:p>
-      <w:pPr>
-        <w:pStyle w:val="ListParagraph"/>
-        <w:numPr>
-          <w:ilvl w:val="0"/>
-          <w:numId w:val="13"/>
-        </w:numPr>
-        <w:rPr>
-          <w:rFonts w:cs="Arial"/>
-          <w:sz w:val="28"/>
-          <w:szCs w:val="28"/>
-        </w:rPr>
-      </w:pPr>
-      <w:r>
+        <w:t xml:space="preserve">the valid password should be at   </w:t>
+      </w:r>
+    </w:p>
+    <w:p>
+      <w:pPr>
         <w:rPr>
           <w:rFonts w:ascii="Barlow" w:eastAsia="Times New Roman" w:hAnsi="Barlow" w:cs="Times New Roman"/>
           <w:color w:val="41484E"/>
           <w:szCs w:val="24"/>
           <w:lang w:eastAsia="en-GB"/>
         </w:rPr>
-        <w:t>Look &amp; feel: Check if the page looks fine and everything is aligned correctly.</w:t>
-      </w:r>
-    </w:p>
-    <w:p>
-      <w:pPr>
-        <w:pStyle w:val="ListParagraph"/>
-        <w:numPr>
-          <w:ilvl w:val="0"/>
-          <w:numId w:val="13"/>
-        </w:numPr>
-        <w:rPr>
-          <w:rFonts w:cs="Arial"/>
-          <w:sz w:val="28"/>
-          <w:szCs w:val="28"/>
-        </w:rPr>
       </w:pPr>
       <w:r>
         <w:rPr>
@@ -620,247 +890,7 @@
           <w:szCs w:val="24"/>
           <w:lang w:eastAsia="en-GB"/>
         </w:rPr>
-        <w:t xml:space="preserve">Links: Check that all links and buttons work properly </w:t>
-      </w:r>
-    </w:p>
-    <w:p>
-      <w:pPr>
-        <w:rPr>
-          <w:rFonts w:cs="Arial"/>
-          <w:sz w:val="28"/>
-          <w:szCs w:val="28"/>
-        </w:rPr>
-      </w:pPr>
-      <w:r>
-        <w:rPr>
-          <w:rFonts w:cs="Arial"/>
-          <w:sz w:val="28"/>
-          <w:szCs w:val="28"/>
-        </w:rPr>
-        <w:t xml:space="preserve">           2.2.   Functionality</w:t>
-      </w:r>
-    </w:p>
-    <w:p>
-      <w:pPr>
-        <w:rPr>
-          <w:rFonts w:cs="Arial"/>
-          <w:sz w:val="28"/>
-          <w:szCs w:val="28"/>
-        </w:rPr>
-      </w:pPr>
-      <w:r>
-        <w:rPr>
-          <w:rFonts w:cs="Arial"/>
-          <w:sz w:val="28"/>
-          <w:szCs w:val="28"/>
-        </w:rPr>
-        <w:t xml:space="preserve">              </w:t>
-      </w:r>
-      <w:r>
-        <w:rPr>
-          <w:rFonts w:cs="Arial"/>
-          <w:sz w:val="28"/>
-          <w:szCs w:val="28"/>
-        </w:rPr>
-        <w:t>-</w:t>
-      </w:r>
-      <w:r>
-        <w:rPr>
-          <w:rFonts w:cs="Arial"/>
-          <w:sz w:val="28"/>
-          <w:szCs w:val="28"/>
-        </w:rPr>
-        <w:t xml:space="preserve"> Password validation: Check if user gives a valid </w:t>
-      </w:r>
-      <w:r>
-        <w:rPr>
-          <w:rFonts w:cs="Arial"/>
-          <w:sz w:val="28"/>
-          <w:szCs w:val="28"/>
-        </w:rPr>
-        <w:t>passwd.</w:t>
-      </w:r>
-    </w:p>
-    <w:p>
-      <w:pPr>
-        <w:rPr>
-          <w:rFonts w:cs="Arial"/>
-          <w:sz w:val="28"/>
-          <w:szCs w:val="28"/>
-        </w:rPr>
-      </w:pPr>
-      <w:r>
-        <w:rPr>
-          <w:rFonts w:cs="Arial"/>
-          <w:sz w:val="28"/>
-          <w:szCs w:val="28"/>
-        </w:rPr>
-        <w:t xml:space="preserve">                  The valid password should contain at least 8 characters with  </w:t>
-      </w:r>
-    </w:p>
-    <w:p>
-      <w:pPr>
-        <w:rPr>
-          <w:rFonts w:cs="Arial"/>
-          <w:sz w:val="28"/>
-          <w:szCs w:val="28"/>
-        </w:rPr>
-      </w:pPr>
-      <w:r>
-        <w:rPr>
-          <w:rFonts w:cs="Arial"/>
-          <w:sz w:val="28"/>
-          <w:szCs w:val="28"/>
-        </w:rPr>
-        <w:t xml:space="preserve">                   numbers and letters…</w:t>
-      </w:r>
-    </w:p>
-    <w:p>
-      <w:pPr>
-        <w:rPr>
-          <w:rFonts w:cs="Arial"/>
-          <w:sz w:val="28"/>
-          <w:szCs w:val="28"/>
-        </w:rPr>
-      </w:pPr>
-      <w:r>
-        <w:rPr>
-          <w:rFonts w:cs="Arial"/>
-          <w:sz w:val="28"/>
-          <w:szCs w:val="28"/>
-        </w:rPr>
-        <w:t xml:space="preserve">              </w:t>
-      </w:r>
-      <w:r>
-        <w:rPr>
-          <w:rFonts w:cs="Arial"/>
-          <w:sz w:val="28"/>
-          <w:szCs w:val="28"/>
-        </w:rPr>
-        <w:t>-</w:t>
-      </w:r>
-      <w:r>
-        <w:rPr>
-          <w:rFonts w:cs="Arial"/>
-          <w:sz w:val="28"/>
-          <w:szCs w:val="28"/>
-        </w:rPr>
-        <w:t xml:space="preserve"> Email validation: Check if user gives a valid email. The </w:t>
-      </w:r>
-    </w:p>
-    <w:p>
-      <w:pPr>
-        <w:rPr>
-          <w:rFonts w:cs="Arial"/>
-          <w:sz w:val="28"/>
-          <w:szCs w:val="28"/>
-        </w:rPr>
-      </w:pPr>
-      <w:r>
-        <w:rPr>
-          <w:rFonts w:cs="Arial"/>
-          <w:sz w:val="28"/>
-          <w:szCs w:val="28"/>
-        </w:rPr>
-        <w:t xml:space="preserve">                   valid email should contain letters, numbers and @ symbol…</w:t>
-      </w:r>
-    </w:p>
-    <w:p>
-      <w:pPr>
-        <w:rPr>
-          <w:rFonts w:cs="Arial"/>
-          <w:sz w:val="28"/>
-          <w:szCs w:val="28"/>
-        </w:rPr>
-      </w:pPr>
-      <w:r>
-        <w:rPr>
-          <w:rFonts w:cs="Arial"/>
-          <w:sz w:val="28"/>
-          <w:szCs w:val="28"/>
-        </w:rPr>
-        <w:t xml:space="preserve">            </w:t>
-      </w:r>
-      <w:r>
-        <w:rPr>
-          <w:rFonts w:cs="Arial"/>
-          <w:sz w:val="28"/>
-          <w:szCs w:val="28"/>
-        </w:rPr>
-        <w:t xml:space="preserve">  -</w:t>
-      </w:r>
-      <w:r>
-        <w:rPr>
-          <w:rFonts w:cs="Arial"/>
-          <w:sz w:val="28"/>
-          <w:szCs w:val="28"/>
-        </w:rPr>
-        <w:t xml:space="preserve"> Username validation: Check if user give a valid</w:t>
-      </w:r>
-      <w:r>
-        <w:rPr>
-          <w:rFonts w:cs="Arial"/>
-          <w:sz w:val="28"/>
-          <w:szCs w:val="28"/>
-        </w:rPr>
-        <w:t xml:space="preserve"> </w:t>
-      </w:r>
-      <w:r>
-        <w:rPr>
-          <w:rFonts w:cs="Arial"/>
-          <w:sz w:val="28"/>
-          <w:szCs w:val="28"/>
-        </w:rPr>
-        <w:t>username</w:t>
-      </w:r>
-      <w:r>
-        <w:rPr>
-          <w:rFonts w:cs="Arial"/>
-          <w:sz w:val="28"/>
-          <w:szCs w:val="28"/>
-        </w:rPr>
-        <w:t>.</w:t>
-      </w:r>
-    </w:p>
-    <w:p>
-      <w:pPr>
-        <w:rPr>
-          <w:rFonts w:cs="Arial"/>
-          <w:sz w:val="28"/>
-          <w:szCs w:val="28"/>
-        </w:rPr>
-      </w:pPr>
-      <w:r>
-        <w:rPr>
-          <w:rFonts w:cs="Arial"/>
-          <w:sz w:val="28"/>
-          <w:szCs w:val="28"/>
-        </w:rPr>
-        <w:t xml:space="preserve">                    The </w:t>
-      </w:r>
-      <w:r>
-        <w:rPr>
-          <w:rFonts w:cs="Arial"/>
-          <w:sz w:val="28"/>
-          <w:szCs w:val="28"/>
-        </w:rPr>
-        <w:t>username</w:t>
-      </w:r>
-      <w:r>
-        <w:rPr>
-          <w:rFonts w:cs="Arial"/>
-          <w:sz w:val="28"/>
-          <w:szCs w:val="28"/>
-        </w:rPr>
-        <w:t xml:space="preserve"> should be </w:t>
-      </w:r>
-      <w:r>
-        <w:rPr>
-          <w:rFonts w:cs="Arial"/>
-          <w:sz w:val="28"/>
-          <w:szCs w:val="28"/>
-        </w:rPr>
-        <w:t xml:space="preserve">alphanumeric and contain 5-12 </w:t>
+        <w:t xml:space="preserve">                         least 8 characters, includes uppercase, lowercase, number and special  </w:t>
       </w:r>
     </w:p>
     <w:p>
@@ -874,39 +904,12 @@
       </w:pPr>
       <w:r>
         <w:rPr>
-          <w:rFonts w:cs="Arial"/>
-          <w:sz w:val="28"/>
-          <w:szCs w:val="28"/>
-        </w:rPr>
-        <w:lastRenderedPageBreak/>
-        <w:t xml:space="preserve">                 characters.</w:t>
-      </w:r>
-    </w:p>
-    <w:p>
-      <w:pPr>
-        <w:spacing w:line="480" w:lineRule="auto"/>
-        <w:rPr>
-          <w:rFonts w:cs="Arial"/>
-          <w:sz w:val="28"/>
-          <w:szCs w:val="28"/>
-        </w:rPr>
-      </w:pPr>
-      <w:r>
-        <w:rPr>
           <w:rFonts w:ascii="Barlow" w:eastAsia="Times New Roman" w:hAnsi="Barlow" w:cs="Times New Roman"/>
           <w:color w:val="41484E"/>
           <w:szCs w:val="24"/>
           <w:lang w:eastAsia="en-GB"/>
         </w:rPr>
-        <w:t xml:space="preserve">                 </w:t>
-      </w:r>
-      <w:r>
-        <w:rPr>
-          <w:rFonts w:cs="Arial"/>
-          <w:sz w:val="28"/>
-          <w:szCs w:val="28"/>
-        </w:rPr>
-        <w:t xml:space="preserve">2.2.   Security </w:t>
+        <w:t xml:space="preserve">                         character.</w:t>
       </w:r>
     </w:p>
     <w:p>
@@ -920,20 +923,12 @@
       </w:pPr>
       <w:r>
         <w:rPr>
-          <w:rFonts w:cs="Arial"/>
-          <w:sz w:val="28"/>
-          <w:szCs w:val="28"/>
-        </w:rPr>
-        <w:t xml:space="preserve">                -  </w:t>
-      </w:r>
-      <w:r>
-        <w:rPr>
           <w:rFonts w:ascii="Barlow" w:eastAsia="Times New Roman" w:hAnsi="Barlow" w:cs="Times New Roman"/>
           <w:color w:val="41484E"/>
           <w:szCs w:val="24"/>
           <w:lang w:eastAsia="en-GB"/>
         </w:rPr>
-        <w:t xml:space="preserve"> Check </w:t>
+        <w:t xml:space="preserve">                          -   </w:t>
       </w:r>
       <w:r>
         <w:rPr>
@@ -942,7 +937,7 @@
           <w:szCs w:val="24"/>
           <w:lang w:eastAsia="en-GB"/>
         </w:rPr>
-        <w:t xml:space="preserve">that password is hashed, </w:t>
+        <w:t xml:space="preserve">Check that </w:t>
       </w:r>
       <w:proofErr w:type="spellStart"/>
       <w:r>
@@ -962,7 +957,167 @@
           <w:szCs w:val="24"/>
           <w:lang w:eastAsia="en-GB"/>
         </w:rPr>
-        <w:t xml:space="preserve">  work properly.</w:t>
+        <w:t xml:space="preserve"> created, when </w:t>
+      </w:r>
+      <w:r>
+        <w:rPr>
+          <w:rFonts w:ascii="Barlow" w:eastAsia="Times New Roman" w:hAnsi="Barlow" w:cs="Times New Roman"/>
+          <w:color w:val="41484E"/>
+          <w:szCs w:val="24"/>
+          <w:lang w:eastAsia="en-GB"/>
+        </w:rPr>
+        <w:t>register new user</w:t>
+      </w:r>
+      <w:r>
+        <w:rPr>
+          <w:rFonts w:ascii="Barlow" w:eastAsia="Times New Roman" w:hAnsi="Barlow" w:cs="Times New Roman"/>
+          <w:color w:val="41484E"/>
+          <w:szCs w:val="24"/>
+          <w:lang w:eastAsia="en-GB"/>
+        </w:rPr>
+        <w:t xml:space="preserve"> and </w:t>
+      </w:r>
+      <w:r>
+        <w:rPr>
+          <w:rFonts w:ascii="Barlow" w:eastAsia="Times New Roman" w:hAnsi="Barlow" w:cs="Times New Roman"/>
+          <w:color w:val="41484E"/>
+          <w:szCs w:val="24"/>
+          <w:lang w:eastAsia="en-GB"/>
+        </w:rPr>
+        <w:t>when</w:t>
+      </w:r>
+      <w:r>
+        <w:rPr>
+          <w:rFonts w:ascii="Barlow" w:eastAsia="Times New Roman" w:hAnsi="Barlow" w:cs="Times New Roman"/>
+          <w:color w:val="41484E"/>
+          <w:szCs w:val="24"/>
+          <w:lang w:eastAsia="en-GB"/>
+        </w:rPr>
+        <w:t xml:space="preserve"> </w:t>
+      </w:r>
+      <w:r>
+        <w:rPr>
+          <w:rFonts w:ascii="Barlow" w:eastAsia="Times New Roman" w:hAnsi="Barlow" w:cs="Times New Roman"/>
+          <w:color w:val="41484E"/>
+          <w:szCs w:val="24"/>
+          <w:lang w:eastAsia="en-GB"/>
+        </w:rPr>
+        <w:t xml:space="preserve">  </w:t>
+      </w:r>
+    </w:p>
+    <w:p>
+      <w:pPr>
+        <w:rPr>
+          <w:rFonts w:ascii="Barlow" w:eastAsia="Times New Roman" w:hAnsi="Barlow" w:cs="Times New Roman"/>
+          <w:color w:val="41484E"/>
+          <w:szCs w:val="24"/>
+          <w:lang w:eastAsia="en-GB"/>
+        </w:rPr>
+      </w:pPr>
+      <w:r>
+        <w:rPr>
+          <w:rFonts w:ascii="Barlow" w:eastAsia="Times New Roman" w:hAnsi="Barlow" w:cs="Times New Roman"/>
+          <w:color w:val="41484E"/>
+          <w:szCs w:val="24"/>
+          <w:lang w:eastAsia="en-GB"/>
+        </w:rPr>
+        <w:t xml:space="preserve">                            </w:t>
+      </w:r>
+      <w:r>
+        <w:rPr>
+          <w:rFonts w:ascii="Barlow" w:eastAsia="Times New Roman" w:hAnsi="Barlow" w:cs="Times New Roman"/>
+          <w:color w:val="41484E"/>
+          <w:szCs w:val="24"/>
+          <w:lang w:eastAsia="en-GB"/>
+        </w:rPr>
+        <w:t>User login with created username and password.</w:t>
+      </w:r>
+    </w:p>
+    <w:p>
+      <w:pPr>
+        <w:rPr>
+          <w:rFonts w:ascii="Barlow" w:eastAsia="Times New Roman" w:hAnsi="Barlow" w:cs="Times New Roman"/>
+          <w:color w:val="41484E"/>
+          <w:szCs w:val="24"/>
+          <w:lang w:eastAsia="en-GB"/>
+        </w:rPr>
+      </w:pPr>
+      <w:r>
+        <w:rPr>
+          <w:rFonts w:ascii="Barlow" w:eastAsia="Times New Roman" w:hAnsi="Barlow" w:cs="Times New Roman"/>
+          <w:color w:val="41484E"/>
+          <w:szCs w:val="24"/>
+          <w:lang w:eastAsia="en-GB"/>
+        </w:rPr>
+        <w:t xml:space="preserve">                          -  </w:t>
+      </w:r>
+      <w:r>
+        <w:rPr>
+          <w:rFonts w:ascii="Barlow" w:eastAsia="Times New Roman" w:hAnsi="Barlow" w:cs="Times New Roman"/>
+          <w:color w:val="41484E"/>
+          <w:szCs w:val="24"/>
+          <w:lang w:eastAsia="en-GB"/>
+        </w:rPr>
+        <w:t xml:space="preserve">Check that user can delete his/her own account with </w:t>
+      </w:r>
+      <w:proofErr w:type="spellStart"/>
+      <w:r>
+        <w:rPr>
+          <w:rFonts w:ascii="Barlow" w:eastAsia="Times New Roman" w:hAnsi="Barlow" w:cs="Times New Roman"/>
+          <w:color w:val="41484E"/>
+          <w:szCs w:val="24"/>
+          <w:lang w:eastAsia="en-GB"/>
+        </w:rPr>
+        <w:t>jsonwebtoken</w:t>
+      </w:r>
+      <w:proofErr w:type="spellEnd"/>
+      <w:r>
+        <w:rPr>
+          <w:rFonts w:ascii="Barlow" w:eastAsia="Times New Roman" w:hAnsi="Barlow" w:cs="Times New Roman"/>
+          <w:color w:val="41484E"/>
+          <w:szCs w:val="24"/>
+          <w:lang w:eastAsia="en-GB"/>
+        </w:rPr>
+        <w:t xml:space="preserve"> </w:t>
+      </w:r>
+    </w:p>
+    <w:p>
+      <w:pPr>
+        <w:rPr>
+          <w:rFonts w:ascii="Barlow" w:eastAsia="Times New Roman" w:hAnsi="Barlow" w:cs="Times New Roman"/>
+          <w:color w:val="41484E"/>
+          <w:szCs w:val="24"/>
+          <w:lang w:eastAsia="en-GB"/>
+        </w:rPr>
+      </w:pPr>
+      <w:r>
+        <w:rPr>
+          <w:rFonts w:ascii="Barlow" w:eastAsia="Times New Roman" w:hAnsi="Barlow" w:cs="Times New Roman"/>
+          <w:color w:val="41484E"/>
+          <w:szCs w:val="24"/>
+          <w:lang w:eastAsia="en-GB"/>
+        </w:rPr>
+        <w:t xml:space="preserve">                           and </w:t>
+      </w:r>
+      <w:proofErr w:type="spellStart"/>
+      <w:r>
+        <w:rPr>
+          <w:rFonts w:ascii="Barlow" w:eastAsia="Times New Roman" w:hAnsi="Barlow" w:cs="Times New Roman"/>
+          <w:color w:val="41484E"/>
+          <w:szCs w:val="24"/>
+          <w:lang w:eastAsia="en-GB"/>
+        </w:rPr>
+        <w:t>userId</w:t>
+      </w:r>
+      <w:proofErr w:type="spellEnd"/>
+      <w:r>
+        <w:rPr>
+          <w:rFonts w:ascii="Barlow" w:eastAsia="Times New Roman" w:hAnsi="Barlow" w:cs="Times New Roman"/>
+          <w:color w:val="41484E"/>
+          <w:szCs w:val="24"/>
+          <w:lang w:eastAsia="en-GB"/>
+        </w:rPr>
+        <w:t>.</w:t>
       </w:r>
     </w:p>
     <w:p>

</xml_diff>

<commit_message>
Added events to v4 and changed test plan, changed v4 and v7 a bit with interaction
</commit_message>
<xml_diff>
--- a/Testing_Doc/TestPlan.docx
+++ b/Testing_Doc/TestPlan.docx
@@ -167,25 +167,7 @@
           <w:sz w:val="28"/>
           <w:szCs w:val="28"/>
         </w:rPr>
-        <w:t xml:space="preserve">                  2.  Jere </w:t>
-      </w:r>
-      <w:proofErr w:type="spellStart"/>
-      <w:r>
-        <w:rPr>
-          <w:rFonts w:cs="Arial"/>
-          <w:sz w:val="28"/>
-          <w:szCs w:val="28"/>
-        </w:rPr>
-        <w:t>Muikku</w:t>
-      </w:r>
-      <w:proofErr w:type="spellEnd"/>
-      <w:r>
-        <w:rPr>
-          <w:rFonts w:cs="Arial"/>
-          <w:sz w:val="28"/>
-          <w:szCs w:val="28"/>
-        </w:rPr>
-        <w:t xml:space="preserve">.         </w:t>
+        <w:t xml:space="preserve">                  2.  Jere Muikku.         </w:t>
       </w:r>
       <w:proofErr w:type="gramStart"/>
       <w:r>
@@ -231,25 +213,7 @@
           <w:sz w:val="28"/>
           <w:szCs w:val="28"/>
         </w:rPr>
-        <w:t xml:space="preserve">                  3.  </w:t>
-      </w:r>
-      <w:proofErr w:type="spellStart"/>
-      <w:r>
-        <w:rPr>
-          <w:rFonts w:cs="Arial"/>
-          <w:sz w:val="28"/>
-          <w:szCs w:val="28"/>
-        </w:rPr>
-        <w:t>Kiet</w:t>
-      </w:r>
-      <w:proofErr w:type="spellEnd"/>
-      <w:r>
-        <w:rPr>
-          <w:rFonts w:cs="Arial"/>
-          <w:sz w:val="28"/>
-          <w:szCs w:val="28"/>
-        </w:rPr>
-        <w:t xml:space="preserve"> Le.                 </w:t>
+        <w:t xml:space="preserve">                  3.  Kiet Le.                 </w:t>
       </w:r>
       <w:proofErr w:type="gramStart"/>
       <w:r>
@@ -540,7 +504,7 @@
           <w:sz w:val="28"/>
           <w:szCs w:val="28"/>
         </w:rPr>
-        <w:t xml:space="preserve">              </w:t>
+        <w:t>-</w:t>
       </w:r>
       <w:r>
         <w:rPr>
@@ -548,7 +512,7 @@
           <w:sz w:val="28"/>
           <w:szCs w:val="28"/>
         </w:rPr>
-        <w:t>-</w:t>
+        <w:t xml:space="preserve"> Password validation: Check if user gives a valid </w:t>
       </w:r>
       <w:r>
         <w:rPr>
@@ -556,82 +520,83 @@
           <w:sz w:val="28"/>
           <w:szCs w:val="28"/>
         </w:rPr>
-        <w:t xml:space="preserve"> Password validation: Check if user gives a valid </w:t>
-      </w:r>
-      <w:r>
+        <w:t>passwd.</w:t>
+      </w:r>
+    </w:p>
+    <w:p>
+      <w:pPr>
         <w:rPr>
           <w:rFonts w:cs="Arial"/>
           <w:sz w:val="28"/>
           <w:szCs w:val="28"/>
         </w:rPr>
-        <w:t>passwd.</w:t>
-      </w:r>
-    </w:p>
-    <w:p>
-      <w:pPr>
+      </w:pPr>
+      <w:r>
         <w:rPr>
           <w:rFonts w:cs="Arial"/>
           <w:sz w:val="28"/>
           <w:szCs w:val="28"/>
         </w:rPr>
-      </w:pPr>
-      <w:r>
+        <w:t>The valid password should contain at least 8 characters with</w:t>
+      </w:r>
+    </w:p>
+    <w:p>
+      <w:pPr>
         <w:rPr>
           <w:rFonts w:cs="Arial"/>
           <w:sz w:val="28"/>
           <w:szCs w:val="28"/>
         </w:rPr>
-        <w:t xml:space="preserve">                  The valid password should contain at least 8 characters with  </w:t>
-      </w:r>
-    </w:p>
-    <w:p>
-      <w:pPr>
+      </w:pPr>
+      <w:r>
         <w:rPr>
           <w:rFonts w:cs="Arial"/>
           <w:sz w:val="28"/>
           <w:szCs w:val="28"/>
         </w:rPr>
-      </w:pPr>
-      <w:r>
+        <w:t>numbers and letters…</w:t>
+      </w:r>
+    </w:p>
+    <w:p>
+      <w:pPr>
         <w:rPr>
           <w:rFonts w:cs="Arial"/>
           <w:sz w:val="28"/>
           <w:szCs w:val="28"/>
         </w:rPr>
-        <w:t xml:space="preserve">                   numbers and letters…</w:t>
-      </w:r>
-    </w:p>
-    <w:p>
-      <w:pPr>
+      </w:pPr>
+      <w:r>
         <w:rPr>
           <w:rFonts w:cs="Arial"/>
           <w:sz w:val="28"/>
           <w:szCs w:val="28"/>
         </w:rPr>
-      </w:pPr>
+        <w:t>-</w:t>
+      </w:r>
       <w:r>
         <w:rPr>
           <w:rFonts w:cs="Arial"/>
           <w:sz w:val="28"/>
           <w:szCs w:val="28"/>
         </w:rPr>
-        <w:t xml:space="preserve">              </w:t>
-      </w:r>
-      <w:r>
+        <w:t xml:space="preserve"> Email validation: Check if user gives a valid email. The</w:t>
+      </w:r>
+    </w:p>
+    <w:p>
+      <w:pPr>
         <w:rPr>
           <w:rFonts w:cs="Arial"/>
           <w:sz w:val="28"/>
           <w:szCs w:val="28"/>
         </w:rPr>
-        <w:t>-</w:t>
-      </w:r>
+      </w:pPr>
       <w:r>
         <w:rPr>
           <w:rFonts w:cs="Arial"/>
           <w:sz w:val="28"/>
           <w:szCs w:val="28"/>
         </w:rPr>
-        <w:t xml:space="preserve"> Email validation: Check if user gives a valid email. The </w:t>
+        <w:t>valid email should contain letters, numbers and @ symbol…</w:t>
       </w:r>
     </w:p>
     <w:p>
@@ -648,24 +613,23 @@
           <w:sz w:val="28"/>
           <w:szCs w:val="28"/>
         </w:rPr>
-        <w:t xml:space="preserve">                   valid email should contain letters, numbers and @ symbol…</w:t>
-      </w:r>
-    </w:p>
-    <w:p>
-      <w:pPr>
+        <w:t>-</w:t>
+      </w:r>
+      <w:r>
         <w:rPr>
           <w:rFonts w:cs="Arial"/>
           <w:sz w:val="28"/>
           <w:szCs w:val="28"/>
         </w:rPr>
-      </w:pPr>
+        <w:t xml:space="preserve"> Username validation: Check if user give a valid</w:t>
+      </w:r>
       <w:r>
         <w:rPr>
           <w:rFonts w:cs="Arial"/>
           <w:sz w:val="28"/>
           <w:szCs w:val="28"/>
         </w:rPr>
-        <w:t xml:space="preserve">            </w:t>
+        <w:t xml:space="preserve"> </w:t>
       </w:r>
       <w:r>
         <w:rPr>
@@ -673,7 +637,7 @@
           <w:sz w:val="28"/>
           <w:szCs w:val="28"/>
         </w:rPr>
-        <w:t xml:space="preserve">  -</w:t>
+        <w:t>username</w:t>
       </w:r>
       <w:r>
         <w:rPr>
@@ -681,23 +645,24 @@
           <w:sz w:val="28"/>
           <w:szCs w:val="28"/>
         </w:rPr>
-        <w:t xml:space="preserve"> Username validation: Check if user give a valid</w:t>
-      </w:r>
-      <w:r>
+        <w:t>.</w:t>
+      </w:r>
+    </w:p>
+    <w:p>
+      <w:pPr>
         <w:rPr>
           <w:rFonts w:cs="Arial"/>
           <w:sz w:val="28"/>
           <w:szCs w:val="28"/>
         </w:rPr>
-        <w:t xml:space="preserve"> </w:t>
-      </w:r>
+      </w:pPr>
       <w:r>
         <w:rPr>
           <w:rFonts w:cs="Arial"/>
           <w:sz w:val="28"/>
           <w:szCs w:val="28"/>
         </w:rPr>
-        <w:t>username</w:t>
+        <w:t xml:space="preserve">The </w:t>
       </w:r>
       <w:r>
         <w:rPr>
@@ -705,127 +670,120 @@
           <w:sz w:val="28"/>
           <w:szCs w:val="28"/>
         </w:rPr>
-        <w:t>.</w:t>
-      </w:r>
-    </w:p>
-    <w:p>
-      <w:pPr>
+        <w:t>username</w:t>
+      </w:r>
+      <w:r>
         <w:rPr>
           <w:rFonts w:cs="Arial"/>
           <w:sz w:val="28"/>
           <w:szCs w:val="28"/>
         </w:rPr>
-      </w:pPr>
+        <w:t xml:space="preserve"> should be </w:t>
+      </w:r>
       <w:r>
         <w:rPr>
           <w:rFonts w:cs="Arial"/>
           <w:sz w:val="28"/>
           <w:szCs w:val="28"/>
         </w:rPr>
-        <w:t xml:space="preserve">                    The </w:t>
-      </w:r>
-      <w:r>
+        <w:t>alphanumeric and contain 5-12</w:t>
+      </w:r>
+    </w:p>
+    <w:p>
+      <w:pPr>
         <w:rPr>
           <w:rFonts w:cs="Arial"/>
           <w:sz w:val="28"/>
           <w:szCs w:val="28"/>
         </w:rPr>
-        <w:t>username</w:t>
-      </w:r>
+      </w:pPr>
       <w:r>
         <w:rPr>
           <w:rFonts w:cs="Arial"/>
           <w:sz w:val="28"/>
           <w:szCs w:val="28"/>
         </w:rPr>
-        <w:t xml:space="preserve"> should be </w:t>
-      </w:r>
+        <w:t>characters.</w:t>
+      </w:r>
+    </w:p>
+    <w:p>
+      <w:pPr>
+        <w:rPr>
+          <w:rFonts w:ascii="Barlow" w:eastAsia="Times New Roman" w:hAnsi="Barlow" w:cs="Times New Roman"/>
+          <w:color w:val="41484E"/>
+          <w:szCs w:val="24"/>
+          <w:lang w:val="en-FI" w:eastAsia="en-GB"/>
+        </w:rPr>
+      </w:pPr>
       <w:r>
         <w:rPr>
           <w:rFonts w:cs="Arial"/>
           <w:sz w:val="28"/>
           <w:szCs w:val="28"/>
-        </w:rPr>
-        <w:t xml:space="preserve">alphanumeric and contain 5-12 </w:t>
-      </w:r>
-    </w:p>
-    <w:p>
-      <w:pPr>
+          <w:lang w:val="en-FI"/>
+        </w:rPr>
+        <w:t>- Chart Data Change: Check that the data will be shown and changed     based on the data from the database if it’s changed.</w:t>
+      </w:r>
+    </w:p>
+    <w:p>
+      <w:pPr>
+        <w:spacing w:line="480" w:lineRule="auto"/>
+        <w:rPr>
+          <w:rFonts w:cs="Arial"/>
+          <w:sz w:val="28"/>
+          <w:szCs w:val="28"/>
+        </w:rPr>
+      </w:pPr>
+      <w:r>
         <w:rPr>
           <w:rFonts w:ascii="Barlow" w:eastAsia="Times New Roman" w:hAnsi="Barlow" w:cs="Times New Roman"/>
           <w:color w:val="41484E"/>
           <w:szCs w:val="24"/>
           <w:lang w:eastAsia="en-GB"/>
         </w:rPr>
-      </w:pPr>
+        <w:lastRenderedPageBreak/>
+        <w:t xml:space="preserve">                 </w:t>
+      </w:r>
       <w:r>
         <w:rPr>
           <w:rFonts w:cs="Arial"/>
           <w:sz w:val="28"/>
           <w:szCs w:val="28"/>
         </w:rPr>
-        <w:t xml:space="preserve">                 characters.</w:t>
-      </w:r>
-    </w:p>
-    <w:p>
-      <w:pPr>
-        <w:spacing w:line="480" w:lineRule="auto"/>
+        <w:t>2.</w:t>
+      </w:r>
+      <w:r>
         <w:rPr>
           <w:rFonts w:cs="Arial"/>
           <w:sz w:val="28"/>
           <w:szCs w:val="28"/>
         </w:rPr>
-      </w:pPr>
-      <w:r>
+        <w:t>3</w:t>
+      </w:r>
+      <w:r>
+        <w:rPr>
+          <w:rFonts w:cs="Arial"/>
+          <w:sz w:val="28"/>
+          <w:szCs w:val="28"/>
+        </w:rPr>
+        <w:t xml:space="preserve">.  Security </w:t>
+      </w:r>
+    </w:p>
+    <w:p>
+      <w:pPr>
         <w:rPr>
           <w:rFonts w:ascii="Barlow" w:eastAsia="Times New Roman" w:hAnsi="Barlow" w:cs="Times New Roman"/>
           <w:color w:val="41484E"/>
           <w:szCs w:val="24"/>
           <w:lang w:eastAsia="en-GB"/>
         </w:rPr>
-        <w:t xml:space="preserve">                 </w:t>
-      </w:r>
+      </w:pPr>
       <w:r>
         <w:rPr>
           <w:rFonts w:cs="Arial"/>
           <w:sz w:val="28"/>
           <w:szCs w:val="28"/>
         </w:rPr>
-        <w:t>2.</w:t>
-      </w:r>
-      <w:r>
-        <w:rPr>
-          <w:rFonts w:cs="Arial"/>
-          <w:sz w:val="28"/>
-          <w:szCs w:val="28"/>
-        </w:rPr>
-        <w:t>3</w:t>
-      </w:r>
-      <w:r>
-        <w:rPr>
-          <w:rFonts w:cs="Arial"/>
-          <w:sz w:val="28"/>
-          <w:szCs w:val="28"/>
-        </w:rPr>
-        <w:t xml:space="preserve">.  Security </w:t>
-      </w:r>
-    </w:p>
-    <w:p>
-      <w:pPr>
-        <w:rPr>
-          <w:rFonts w:ascii="Barlow" w:eastAsia="Times New Roman" w:hAnsi="Barlow" w:cs="Times New Roman"/>
-          <w:color w:val="41484E"/>
-          <w:szCs w:val="24"/>
-          <w:lang w:eastAsia="en-GB"/>
-        </w:rPr>
-      </w:pPr>
-      <w:r>
-        <w:rPr>
-          <w:rFonts w:cs="Arial"/>
-          <w:sz w:val="28"/>
-          <w:szCs w:val="28"/>
-        </w:rPr>
-        <w:lastRenderedPageBreak/>
         <w:t xml:space="preserve">                -  </w:t>
       </w:r>
       <w:r>

</xml_diff>